<commit_message>
Updated Sprint Documentation, added home page link to login, and made login look pretty(er)
</commit_message>
<xml_diff>
--- a/docs/Planning/Sprint 1/Sprint 1 Planning.docx
+++ b/docs/Planning/Sprint 1/Sprint 1 Planning.docx
@@ -12,18 +12,474 @@
       <w:r>
         <w:t xml:space="preserve">1 </w:t>
       </w:r>
+      <w:r>
+        <w:t>Planning</w:t>
+      </w:r>
+    </w:p>
+    <w:p>
+      <w:pPr>
+        <w:pStyle w:val="Heading2"/>
+      </w:pPr>
+      <w:r>
+        <w:t>Sprint Information</w:t>
+      </w:r>
+    </w:p>
+    <w:p>
+      <w:pPr>
+        <w:pStyle w:val="ListParagraph"/>
+        <w:numPr>
+          <w:ilvl w:val="0"/>
+          <w:numId w:val="1"/>
+        </w:numPr>
+      </w:pPr>
+      <w:r>
+        <w:t>Sprint Duration: 2/25/2020 - 3/12/2020</w:t>
+      </w:r>
+    </w:p>
+    <w:p>
+      <w:pPr>
+        <w:pStyle w:val="ListParagraph"/>
+        <w:numPr>
+          <w:ilvl w:val="0"/>
+          <w:numId w:val="1"/>
+        </w:numPr>
+      </w:pPr>
+      <w:r>
+        <w:t xml:space="preserve">How many hours you </w:t>
+      </w:r>
+      <w:proofErr w:type="gramStart"/>
+      <w:r>
+        <w:t>have to</w:t>
+      </w:r>
+      <w:proofErr w:type="gramEnd"/>
+      <w:r>
+        <w:t xml:space="preserve"> work on this project this sprint</w:t>
+      </w:r>
+      <w:r>
+        <w:t xml:space="preserve">: </w:t>
+      </w:r>
+      <w:r>
+        <w:t>35</w:t>
+      </w:r>
+    </w:p>
+    <w:p>
+      <w:pPr>
+        <w:pStyle w:val="ListParagraph"/>
+        <w:numPr>
+          <w:ilvl w:val="0"/>
+          <w:numId w:val="1"/>
+        </w:numPr>
+      </w:pPr>
+      <w:r>
+        <w:t xml:space="preserve">Who is going to be here on what days (vacation / other </w:t>
+      </w:r>
+      <w:proofErr w:type="gramStart"/>
+      <w:r>
+        <w:t>class priorities)</w:t>
+      </w:r>
+      <w:proofErr w:type="gramEnd"/>
+    </w:p>
+    <w:p>
+      <w:pPr>
+        <w:pStyle w:val="ListParagraph"/>
+        <w:numPr>
+          <w:ilvl w:val="1"/>
+          <w:numId w:val="1"/>
+        </w:numPr>
+      </w:pPr>
+      <w:r>
+        <w:t>Katelynn Call - Available all days except 3-2-2020 through 3-6-2020</w:t>
+      </w:r>
+    </w:p>
+    <w:p>
+      <w:pPr>
+        <w:pStyle w:val="ListParagraph"/>
+        <w:numPr>
+          <w:ilvl w:val="1"/>
+          <w:numId w:val="1"/>
+        </w:numPr>
+      </w:pPr>
+      <w:r>
+        <w:t>Brian Callister - Available all days except 3-2-2020 through 3-6-2020</w:t>
+      </w:r>
+    </w:p>
+    <w:p>
+      <w:pPr>
+        <w:pStyle w:val="ListParagraph"/>
+        <w:numPr>
+          <w:ilvl w:val="1"/>
+          <w:numId w:val="1"/>
+        </w:numPr>
+      </w:pPr>
+      <w:r>
+        <w:t>Cheston Gray - Available all days except 3-2-2020 through 3-6-2020</w:t>
+      </w:r>
+    </w:p>
+    <w:p>
+      <w:pPr>
+        <w:pStyle w:val="ListParagraph"/>
+        <w:numPr>
+          <w:ilvl w:val="1"/>
+          <w:numId w:val="1"/>
+        </w:numPr>
+      </w:pPr>
+      <w:r>
+        <w:t>Josh Webster - Available all days except 3-2-2020 through 3-6-2020</w:t>
+      </w:r>
+    </w:p>
+    <w:p>
+      <w:pPr>
+        <w:pStyle w:val="ListParagraph"/>
+        <w:numPr>
+          <w:ilvl w:val="0"/>
+          <w:numId w:val="1"/>
+        </w:numPr>
+      </w:pPr>
+      <w:r>
+        <w:t xml:space="preserve">Pick a metric to </w:t>
+      </w:r>
+      <w:r>
+        <w:t xml:space="preserve">evaluate each other </w:t>
+      </w:r>
+      <w:r>
+        <w:t xml:space="preserve">on </w:t>
+      </w:r>
+      <w:r>
+        <w:t>during the retrospective</w:t>
+      </w:r>
+    </w:p>
+    <w:p>
+      <w:pPr>
+        <w:pStyle w:val="ListParagraph"/>
+        <w:numPr>
+          <w:ilvl w:val="0"/>
+          <w:numId w:val="1"/>
+        </w:numPr>
+      </w:pPr>
+      <w:r>
+        <w:t>Scrum Master: Josh Webster</w:t>
+      </w:r>
+    </w:p>
+    <w:p>
+      <w:pPr>
+        <w:pStyle w:val="ListParagraph"/>
+        <w:numPr>
+          <w:ilvl w:val="0"/>
+          <w:numId w:val="1"/>
+        </w:numPr>
+      </w:pPr>
+      <w:r>
+        <w:t>Other Team Members</w:t>
+      </w:r>
+    </w:p>
+    <w:p>
+      <w:pPr>
+        <w:pStyle w:val="ListParagraph"/>
+        <w:numPr>
+          <w:ilvl w:val="1"/>
+          <w:numId w:val="1"/>
+        </w:numPr>
+      </w:pPr>
+      <w:r>
+        <w:t>Katelynn Call</w:t>
+      </w:r>
+    </w:p>
+    <w:p>
+      <w:pPr>
+        <w:pStyle w:val="ListParagraph"/>
+        <w:numPr>
+          <w:ilvl w:val="1"/>
+          <w:numId w:val="1"/>
+        </w:numPr>
+      </w:pPr>
+      <w:r>
+        <w:t>Brian Callister</w:t>
+      </w:r>
+    </w:p>
+    <w:p>
+      <w:pPr>
+        <w:pStyle w:val="ListParagraph"/>
+        <w:numPr>
+          <w:ilvl w:val="1"/>
+          <w:numId w:val="1"/>
+        </w:numPr>
+      </w:pPr>
+      <w:r>
+        <w:t>Cheston Gray</w:t>
+      </w:r>
+    </w:p>
+    <w:p>
+      <w:pPr>
+        <w:pStyle w:val="Heading2"/>
+      </w:pPr>
+      <w:r>
+        <w:t>Stories to Work on</w:t>
+      </w:r>
+    </w:p>
+    <w:p>
+      <w:pPr>
+        <w:pStyle w:val="ListParagraph"/>
+        <w:numPr>
+          <w:ilvl w:val="0"/>
+          <w:numId w:val="2"/>
+        </w:numPr>
+      </w:pPr>
+      <w:r>
+        <w:t>Create Contact Us page</w:t>
+      </w:r>
+    </w:p>
+    <w:p>
+      <w:pPr>
+        <w:pStyle w:val="ListParagraph"/>
+        <w:numPr>
+          <w:ilvl w:val="1"/>
+          <w:numId w:val="2"/>
+        </w:numPr>
+      </w:pPr>
+      <w:r>
+        <w:t xml:space="preserve">Size: </w:t>
+      </w:r>
+      <w:r>
+        <w:t>L</w:t>
+      </w:r>
+    </w:p>
+    <w:p>
+      <w:pPr>
+        <w:pStyle w:val="ListParagraph"/>
+        <w:numPr>
+          <w:ilvl w:val="1"/>
+          <w:numId w:val="2"/>
+        </w:numPr>
+      </w:pPr>
+      <w:r>
+        <w:t>Acceptance Criteria: Functional page that has a form to submit questions and a google map</w:t>
+      </w:r>
+    </w:p>
+    <w:p>
+      <w:pPr>
+        <w:pStyle w:val="ListParagraph"/>
+        <w:numPr>
+          <w:ilvl w:val="1"/>
+          <w:numId w:val="2"/>
+        </w:numPr>
+      </w:pPr>
+      <w:r>
+        <w:t>Tasks</w:t>
+      </w:r>
+    </w:p>
+    <w:p>
+      <w:pPr>
+        <w:pStyle w:val="ListParagraph"/>
+        <w:numPr>
+          <w:ilvl w:val="2"/>
+          <w:numId w:val="2"/>
+        </w:numPr>
+      </w:pPr>
+      <w:r>
+        <w:t xml:space="preserve">Create a form for the customer to fill out </w:t>
+      </w:r>
+    </w:p>
+    <w:p>
+      <w:pPr>
+        <w:pStyle w:val="ListParagraph"/>
+        <w:numPr>
+          <w:ilvl w:val="2"/>
+          <w:numId w:val="2"/>
+        </w:numPr>
+      </w:pPr>
+      <w:r>
+        <w:t>Add a google map to the page</w:t>
+      </w:r>
+    </w:p>
+    <w:p>
+      <w:pPr>
+        <w:pStyle w:val="ListParagraph"/>
+        <w:numPr>
+          <w:ilvl w:val="2"/>
+          <w:numId w:val="2"/>
+        </w:numPr>
+      </w:pPr>
+      <w:r>
+        <w:t>Create a modal that displays after the customer makes a submission</w:t>
+      </w:r>
+    </w:p>
+    <w:p>
+      <w:pPr>
+        <w:pStyle w:val="ListParagraph"/>
+        <w:numPr>
+          <w:ilvl w:val="0"/>
+          <w:numId w:val="2"/>
+        </w:numPr>
+      </w:pPr>
+      <w:r>
+        <w:t>Create a Projects page</w:t>
+      </w:r>
+    </w:p>
+    <w:p>
+      <w:pPr>
+        <w:pStyle w:val="ListParagraph"/>
+        <w:numPr>
+          <w:ilvl w:val="1"/>
+          <w:numId w:val="2"/>
+        </w:numPr>
+      </w:pPr>
+      <w:r>
+        <w:t>Size: M</w:t>
+      </w:r>
+    </w:p>
+    <w:p>
+      <w:pPr>
+        <w:pStyle w:val="ListParagraph"/>
+        <w:numPr>
+          <w:ilvl w:val="1"/>
+          <w:numId w:val="2"/>
+        </w:numPr>
+      </w:pPr>
+      <w:r>
+        <w:t>Acceptance Criteria: Displays a page that shows current projects that are being worked on including pictures</w:t>
+      </w:r>
+    </w:p>
+    <w:p>
+      <w:pPr>
+        <w:pStyle w:val="ListParagraph"/>
+        <w:numPr>
+          <w:ilvl w:val="1"/>
+          <w:numId w:val="2"/>
+        </w:numPr>
+      </w:pPr>
+      <w:r>
+        <w:t>Tasks</w:t>
+      </w:r>
+    </w:p>
+    <w:p>
+      <w:pPr>
+        <w:pStyle w:val="ListParagraph"/>
+        <w:numPr>
+          <w:ilvl w:val="2"/>
+          <w:numId w:val="2"/>
+        </w:numPr>
+      </w:pPr>
+      <w:r>
+        <w:t>Display multiple photos on the page</w:t>
+      </w:r>
+    </w:p>
+    <w:p>
+      <w:pPr>
+        <w:pStyle w:val="ListParagraph"/>
+        <w:numPr>
+          <w:ilvl w:val="2"/>
+          <w:numId w:val="2"/>
+        </w:numPr>
+      </w:pPr>
+      <w:r>
+        <w:t>For each photo, have a Heading and a paragraph describing the project</w:t>
+      </w:r>
+    </w:p>
+    <w:p>
+      <w:pPr>
+        <w:pStyle w:val="ListParagraph"/>
+        <w:numPr>
+          <w:ilvl w:val="2"/>
+          <w:numId w:val="2"/>
+        </w:numPr>
+      </w:pPr>
+      <w:r>
+        <w:t>Have links from the main page to each individual project</w:t>
+      </w:r>
+    </w:p>
+    <w:p>
+      <w:pPr>
+        <w:pStyle w:val="ListParagraph"/>
+        <w:numPr>
+          <w:ilvl w:val="0"/>
+          <w:numId w:val="2"/>
+        </w:numPr>
+      </w:pPr>
+      <w:r>
+        <w:t>Add a slideshow/carousel on the main page that changes every few seconds</w:t>
+      </w:r>
+    </w:p>
+    <w:p>
+      <w:pPr>
+        <w:pStyle w:val="ListParagraph"/>
+        <w:numPr>
+          <w:ilvl w:val="1"/>
+          <w:numId w:val="2"/>
+        </w:numPr>
+      </w:pPr>
+      <w:r>
+        <w:t>Size: S</w:t>
+      </w:r>
+    </w:p>
+    <w:p>
+      <w:pPr>
+        <w:pStyle w:val="ListParagraph"/>
+        <w:numPr>
+          <w:ilvl w:val="1"/>
+          <w:numId w:val="2"/>
+        </w:numPr>
+      </w:pPr>
+      <w:r>
+        <w:t>Acceptance Criteria: Main page has enough pictures that change every few seconds</w:t>
+      </w:r>
+    </w:p>
+    <w:p>
+      <w:pPr>
+        <w:pStyle w:val="ListParagraph"/>
+        <w:numPr>
+          <w:ilvl w:val="1"/>
+          <w:numId w:val="2"/>
+        </w:numPr>
+      </w:pPr>
+      <w:r>
+        <w:t>Tasks</w:t>
+      </w:r>
+    </w:p>
+    <w:p>
+      <w:pPr>
+        <w:pStyle w:val="ListParagraph"/>
+        <w:numPr>
+          <w:ilvl w:val="2"/>
+          <w:numId w:val="2"/>
+        </w:numPr>
+      </w:pPr>
+      <w:r>
+        <w:t>Obtain pictures relevant to the website</w:t>
+      </w:r>
+    </w:p>
+    <w:p>
+      <w:pPr>
+        <w:pStyle w:val="ListParagraph"/>
+        <w:numPr>
+          <w:ilvl w:val="2"/>
+          <w:numId w:val="2"/>
+        </w:numPr>
+      </w:pPr>
+      <w:r>
+        <w:t>Rearrange the current content on the</w:t>
+      </w:r>
       <w:bookmarkStart w:id="0" w:name="_GoBack"/>
       <w:bookmarkEnd w:id="0"/>
       <w:r>
-        <w:t>Planning</w:t>
-      </w:r>
-    </w:p>
-    <w:p>
-      <w:pPr>
-        <w:pStyle w:val="Heading2"/>
-      </w:pPr>
-      <w:r>
-        <w:t>Sprint Information</w:t>
+        <w:t xml:space="preserve"> main page to accommodate the slideshow</w:t>
+      </w:r>
+    </w:p>
+    <w:p>
+      <w:pPr>
+        <w:pStyle w:val="ListParagraph"/>
+        <w:numPr>
+          <w:ilvl w:val="2"/>
+          <w:numId w:val="2"/>
+        </w:numPr>
+      </w:pPr>
+      <w:r>
+        <w:t xml:space="preserve">Write the </w:t>
+      </w:r>
+      <w:r>
+        <w:t>JavaScript</w:t>
+      </w:r>
+      <w:r>
+        <w:t xml:space="preserve"> that will change the pictures every few seconds</w:t>
       </w:r>
     </w:p>
     <w:p>
@@ -31,11 +487,60 @@
         <w:pStyle w:val="ListParagraph"/>
         <w:numPr>
           <w:ilvl w:val="0"/>
-          <w:numId w:val="1"/>
-        </w:numPr>
-      </w:pPr>
-      <w:r>
-        <w:t>Sprint Duration: 2/25/2020 - 3/12/2020</w:t>
+          <w:numId w:val="2"/>
+        </w:numPr>
+      </w:pPr>
+      <w:r>
+        <w:t xml:space="preserve">Make Additions to the current pages </w:t>
+      </w:r>
+    </w:p>
+    <w:p>
+      <w:pPr>
+        <w:pStyle w:val="ListParagraph"/>
+        <w:numPr>
+          <w:ilvl w:val="1"/>
+          <w:numId w:val="2"/>
+        </w:numPr>
+      </w:pPr>
+      <w:r>
+        <w:t>Size: S</w:t>
+      </w:r>
+    </w:p>
+    <w:p>
+      <w:pPr>
+        <w:pStyle w:val="ListParagraph"/>
+        <w:numPr>
+          <w:ilvl w:val="1"/>
+          <w:numId w:val="2"/>
+        </w:numPr>
+      </w:pPr>
+      <w:r>
+        <w:lastRenderedPageBreak/>
+        <w:t>Acceptance Criteria: Each page has the necessary additions</w:t>
+      </w:r>
+    </w:p>
+    <w:p>
+      <w:pPr>
+        <w:pStyle w:val="ListParagraph"/>
+        <w:numPr>
+          <w:ilvl w:val="1"/>
+          <w:numId w:val="2"/>
+        </w:numPr>
+      </w:pPr>
+      <w:r>
+        <w:t>Tasks</w:t>
+      </w:r>
+    </w:p>
+    <w:p>
+      <w:pPr>
+        <w:pStyle w:val="ListParagraph"/>
+        <w:numPr>
+          <w:ilvl w:val="2"/>
+          <w:numId w:val="2"/>
+        </w:numPr>
+      </w:pPr>
+      <w:r>
+        <w:t>Add a tool shed logo that appears twice on every page</w:t>
       </w:r>
     </w:p>
     <w:p>
@@ -43,278 +548,11 @@
         <w:pStyle w:val="ListParagraph"/>
         <w:numPr>
           <w:ilvl w:val="0"/>
-          <w:numId w:val="1"/>
-        </w:numPr>
-      </w:pPr>
-      <w:r>
-        <w:t xml:space="preserve">How many hours you </w:t>
-      </w:r>
-      <w:proofErr w:type="gramStart"/>
-      <w:r>
-        <w:t>have to</w:t>
-      </w:r>
-      <w:proofErr w:type="gramEnd"/>
-      <w:r>
-        <w:t xml:space="preserve"> work on this project this sprint</w:t>
-      </w:r>
-      <w:r>
-        <w:t xml:space="preserve">: </w:t>
-      </w:r>
-      <w:r>
-        <w:t>35</w:t>
-      </w:r>
-    </w:p>
-    <w:p>
-      <w:pPr>
-        <w:pStyle w:val="ListParagraph"/>
-        <w:numPr>
-          <w:ilvl w:val="0"/>
-          <w:numId w:val="1"/>
-        </w:numPr>
-      </w:pPr>
-      <w:r>
-        <w:t xml:space="preserve">Who is going to be here on what days (vacation / other </w:t>
-      </w:r>
-      <w:proofErr w:type="gramStart"/>
-      <w:r>
-        <w:t>class priorities)</w:t>
-      </w:r>
-      <w:proofErr w:type="gramEnd"/>
-    </w:p>
-    <w:p>
-      <w:pPr>
-        <w:pStyle w:val="ListParagraph"/>
-        <w:numPr>
-          <w:ilvl w:val="1"/>
-          <w:numId w:val="1"/>
-        </w:numPr>
-      </w:pPr>
-      <w:r>
-        <w:t>Katelynn Call - Available all days except 3-2-2020 through 3-6-2020</w:t>
-      </w:r>
-    </w:p>
-    <w:p>
-      <w:pPr>
-        <w:pStyle w:val="ListParagraph"/>
-        <w:numPr>
-          <w:ilvl w:val="1"/>
-          <w:numId w:val="1"/>
-        </w:numPr>
-      </w:pPr>
-      <w:r>
-        <w:t>Brian Callister - Available all days except 3-2-2020 through 3-6-2020</w:t>
-      </w:r>
-    </w:p>
-    <w:p>
-      <w:pPr>
-        <w:pStyle w:val="ListParagraph"/>
-        <w:numPr>
-          <w:ilvl w:val="1"/>
-          <w:numId w:val="1"/>
-        </w:numPr>
-      </w:pPr>
-      <w:r>
-        <w:t>Cheston Gray - Available all days except 3-2-2020 through 3-6-2020</w:t>
-      </w:r>
-    </w:p>
-    <w:p>
-      <w:pPr>
-        <w:pStyle w:val="ListParagraph"/>
-        <w:numPr>
-          <w:ilvl w:val="1"/>
-          <w:numId w:val="1"/>
-        </w:numPr>
-      </w:pPr>
-      <w:r>
-        <w:t>Josh Webster - Available all days except 3-2-2020 through 3-6-2020</w:t>
-      </w:r>
-    </w:p>
-    <w:p>
-      <w:pPr>
-        <w:pStyle w:val="ListParagraph"/>
-        <w:numPr>
-          <w:ilvl w:val="0"/>
-          <w:numId w:val="1"/>
-        </w:numPr>
-      </w:pPr>
-      <w:r>
-        <w:t xml:space="preserve">Pick a metric to </w:t>
-      </w:r>
-      <w:r>
-        <w:t xml:space="preserve">evaluate each other </w:t>
-      </w:r>
-      <w:r>
-        <w:t xml:space="preserve">on </w:t>
-      </w:r>
-      <w:r>
-        <w:t>during the retrospective</w:t>
-      </w:r>
-    </w:p>
-    <w:p>
-      <w:pPr>
-        <w:pStyle w:val="ListParagraph"/>
-        <w:numPr>
-          <w:ilvl w:val="0"/>
-          <w:numId w:val="1"/>
-        </w:numPr>
-      </w:pPr>
-      <w:r>
-        <w:t>Scrum Master: Josh Webster</w:t>
-      </w:r>
-    </w:p>
-    <w:p>
-      <w:pPr>
-        <w:pStyle w:val="ListParagraph"/>
-        <w:numPr>
-          <w:ilvl w:val="0"/>
-          <w:numId w:val="1"/>
-        </w:numPr>
-      </w:pPr>
-      <w:r>
-        <w:t>Other Team Members</w:t>
-      </w:r>
-    </w:p>
-    <w:p>
-      <w:pPr>
-        <w:pStyle w:val="ListParagraph"/>
-        <w:numPr>
-          <w:ilvl w:val="1"/>
-          <w:numId w:val="1"/>
-        </w:numPr>
-      </w:pPr>
-      <w:r>
-        <w:t>Katelynn Call</w:t>
-      </w:r>
-    </w:p>
-    <w:p>
-      <w:pPr>
-        <w:pStyle w:val="ListParagraph"/>
-        <w:numPr>
-          <w:ilvl w:val="1"/>
-          <w:numId w:val="1"/>
-        </w:numPr>
-      </w:pPr>
-      <w:r>
-        <w:t>Brian Callister</w:t>
-      </w:r>
-    </w:p>
-    <w:p>
-      <w:pPr>
-        <w:pStyle w:val="ListParagraph"/>
-        <w:numPr>
-          <w:ilvl w:val="1"/>
-          <w:numId w:val="1"/>
-        </w:numPr>
-      </w:pPr>
-      <w:r>
-        <w:t>Cheston Gray</w:t>
-      </w:r>
-    </w:p>
-    <w:p>
-      <w:pPr>
-        <w:pStyle w:val="Heading2"/>
-      </w:pPr>
-      <w:r>
-        <w:t>Stories to Work on</w:t>
-      </w:r>
-    </w:p>
-    <w:p>
-      <w:pPr>
-        <w:pStyle w:val="ListParagraph"/>
-        <w:numPr>
-          <w:ilvl w:val="0"/>
-          <w:numId w:val="2"/>
-        </w:numPr>
-      </w:pPr>
-      <w:r>
-        <w:t>Create Contact Us page</w:t>
-      </w:r>
-    </w:p>
-    <w:p>
-      <w:pPr>
-        <w:pStyle w:val="ListParagraph"/>
-        <w:numPr>
-          <w:ilvl w:val="1"/>
-          <w:numId w:val="2"/>
-        </w:numPr>
-      </w:pPr>
-      <w:r>
-        <w:t xml:space="preserve">Size: </w:t>
-      </w:r>
-      <w:r>
-        <w:t>L</w:t>
-      </w:r>
-    </w:p>
-    <w:p>
-      <w:pPr>
-        <w:pStyle w:val="ListParagraph"/>
-        <w:numPr>
-          <w:ilvl w:val="1"/>
-          <w:numId w:val="2"/>
-        </w:numPr>
-      </w:pPr>
-      <w:r>
-        <w:t>Acceptance Criteria: Functional page that has a form to submit questions and a google map</w:t>
-      </w:r>
-    </w:p>
-    <w:p>
-      <w:pPr>
-        <w:pStyle w:val="ListParagraph"/>
-        <w:numPr>
-          <w:ilvl w:val="1"/>
-          <w:numId w:val="2"/>
-        </w:numPr>
-      </w:pPr>
-      <w:r>
-        <w:t>Tasks</w:t>
-      </w:r>
-    </w:p>
-    <w:p>
-      <w:pPr>
-        <w:pStyle w:val="ListParagraph"/>
-        <w:numPr>
-          <w:ilvl w:val="2"/>
-          <w:numId w:val="2"/>
-        </w:numPr>
-      </w:pPr>
-      <w:r>
-        <w:t xml:space="preserve">Create a form for the customer to fill out </w:t>
-      </w:r>
-    </w:p>
-    <w:p>
-      <w:pPr>
-        <w:pStyle w:val="ListParagraph"/>
-        <w:numPr>
-          <w:ilvl w:val="2"/>
-          <w:numId w:val="2"/>
-        </w:numPr>
-      </w:pPr>
-      <w:r>
-        <w:t>Add a google map to the page</w:t>
-      </w:r>
-    </w:p>
-    <w:p>
-      <w:pPr>
-        <w:pStyle w:val="ListParagraph"/>
-        <w:numPr>
-          <w:ilvl w:val="2"/>
-          <w:numId w:val="2"/>
-        </w:numPr>
-      </w:pPr>
-      <w:r>
-        <w:t>Create a modal that displays after the customer makes a submission</w:t>
-      </w:r>
-    </w:p>
-    <w:p>
-      <w:pPr>
-        <w:pStyle w:val="ListParagraph"/>
-        <w:numPr>
-          <w:ilvl w:val="0"/>
-          <w:numId w:val="2"/>
-        </w:numPr>
-      </w:pPr>
-      <w:r>
-        <w:t>Create a Projects page</w:t>
+          <w:numId w:val="2"/>
+        </w:numPr>
+      </w:pPr>
+      <w:r>
+        <w:t>Update the Documents with the new Requirements</w:t>
       </w:r>
     </w:p>
     <w:p>
@@ -338,150 +576,6 @@
         </w:numPr>
       </w:pPr>
       <w:r>
-        <w:t>Acceptance Criteria: Displays a page that shows current projects that are being worked on including pictures</w:t>
-      </w:r>
-    </w:p>
-    <w:p>
-      <w:pPr>
-        <w:pStyle w:val="ListParagraph"/>
-        <w:numPr>
-          <w:ilvl w:val="1"/>
-          <w:numId w:val="2"/>
-        </w:numPr>
-      </w:pPr>
-      <w:r>
-        <w:t>Tasks</w:t>
-      </w:r>
-    </w:p>
-    <w:p>
-      <w:pPr>
-        <w:pStyle w:val="ListParagraph"/>
-        <w:numPr>
-          <w:ilvl w:val="2"/>
-          <w:numId w:val="2"/>
-        </w:numPr>
-      </w:pPr>
-      <w:r>
-        <w:t>Display multiple photos on the page</w:t>
-      </w:r>
-    </w:p>
-    <w:p>
-      <w:pPr>
-        <w:pStyle w:val="ListParagraph"/>
-        <w:numPr>
-          <w:ilvl w:val="2"/>
-          <w:numId w:val="2"/>
-        </w:numPr>
-      </w:pPr>
-      <w:r>
-        <w:t>For each photo, have a Heading and a paragraph describing the project</w:t>
-      </w:r>
-    </w:p>
-    <w:p>
-      <w:pPr>
-        <w:pStyle w:val="ListParagraph"/>
-        <w:numPr>
-          <w:ilvl w:val="2"/>
-          <w:numId w:val="2"/>
-        </w:numPr>
-      </w:pPr>
-      <w:r>
-        <w:t>Have links from the main page to each individual project</w:t>
-      </w:r>
-    </w:p>
-    <w:p>
-      <w:pPr>
-        <w:pStyle w:val="ListParagraph"/>
-        <w:numPr>
-          <w:ilvl w:val="0"/>
-          <w:numId w:val="2"/>
-        </w:numPr>
-      </w:pPr>
-      <w:r>
-        <w:t xml:space="preserve">Make Additions to the current pages </w:t>
-      </w:r>
-    </w:p>
-    <w:p>
-      <w:pPr>
-        <w:pStyle w:val="ListParagraph"/>
-        <w:numPr>
-          <w:ilvl w:val="1"/>
-          <w:numId w:val="2"/>
-        </w:numPr>
-      </w:pPr>
-      <w:r>
-        <w:t>Size: S</w:t>
-      </w:r>
-    </w:p>
-    <w:p>
-      <w:pPr>
-        <w:pStyle w:val="ListParagraph"/>
-        <w:numPr>
-          <w:ilvl w:val="1"/>
-          <w:numId w:val="2"/>
-        </w:numPr>
-      </w:pPr>
-      <w:r>
-        <w:t>Acceptance Criteria: Each page has the necessary additions</w:t>
-      </w:r>
-    </w:p>
-    <w:p>
-      <w:pPr>
-        <w:pStyle w:val="ListParagraph"/>
-        <w:numPr>
-          <w:ilvl w:val="1"/>
-          <w:numId w:val="2"/>
-        </w:numPr>
-      </w:pPr>
-      <w:r>
-        <w:t>Tasks</w:t>
-      </w:r>
-    </w:p>
-    <w:p>
-      <w:pPr>
-        <w:pStyle w:val="ListParagraph"/>
-        <w:numPr>
-          <w:ilvl w:val="2"/>
-          <w:numId w:val="2"/>
-        </w:numPr>
-      </w:pPr>
-      <w:r>
-        <w:t>Add a tool shed logo that appears twice on every page</w:t>
-      </w:r>
-    </w:p>
-    <w:p>
-      <w:pPr>
-        <w:pStyle w:val="ListParagraph"/>
-        <w:numPr>
-          <w:ilvl w:val="0"/>
-          <w:numId w:val="2"/>
-        </w:numPr>
-      </w:pPr>
-      <w:r>
-        <w:t>Update the Documents with the new Requirements</w:t>
-      </w:r>
-    </w:p>
-    <w:p>
-      <w:pPr>
-        <w:pStyle w:val="ListParagraph"/>
-        <w:numPr>
-          <w:ilvl w:val="1"/>
-          <w:numId w:val="2"/>
-        </w:numPr>
-      </w:pPr>
-      <w:r>
-        <w:t>Size: M</w:t>
-      </w:r>
-    </w:p>
-    <w:p>
-      <w:pPr>
-        <w:pStyle w:val="ListParagraph"/>
-        <w:numPr>
-          <w:ilvl w:val="1"/>
-          <w:numId w:val="2"/>
-        </w:numPr>
-      </w:pPr>
-      <w:r>
         <w:t xml:space="preserve">Acceptance Criteria: </w:t>
       </w:r>
       <w:r>
@@ -502,7 +596,6 @@
         </w:numPr>
       </w:pPr>
       <w:r>
-        <w:lastRenderedPageBreak/>
         <w:t xml:space="preserve">Tasks: </w:t>
       </w:r>
     </w:p>

</xml_diff>